<commit_message>
Changes in DL notes
</commit_message>
<xml_diff>
--- a/Deep_learning_notes.docx
+++ b/Deep_learning_notes.docx
@@ -448,7 +448,6 @@
           <w:sz w:val="28"/>
         </w:rPr>
       </w:pPr>
-      <w:proofErr w:type="gramStart"/>
       <w:r>
         <w:rPr>
           <w:sz w:val="24"/>
@@ -460,14 +459,7 @@
         <w:rPr>
           <w:sz w:val="28"/>
         </w:rPr>
-        <w:t>:</w:t>
-      </w:r>
-      <w:proofErr w:type="gramEnd"/>
-      <w:r>
-        <w:rPr>
-          <w:sz w:val="28"/>
-        </w:rPr>
-        <w:t xml:space="preserve"> </w:t>
+        <w:t xml:space="preserve">: </w:t>
       </w:r>
       <w:r>
         <w:rPr>
@@ -664,21 +656,7 @@
         <w:rPr>
           <w:sz w:val="28"/>
         </w:rPr>
-        <w:t xml:space="preserve">F(x) = </w:t>
-      </w:r>
-      <w:proofErr w:type="gramStart"/>
-      <w:r>
-        <w:rPr>
-          <w:sz w:val="28"/>
-        </w:rPr>
-        <w:t xml:space="preserve">x,   </w:t>
-      </w:r>
-      <w:proofErr w:type="gramEnd"/>
-      <w:r>
-        <w:rPr>
-          <w:sz w:val="28"/>
-        </w:rPr>
-        <w:t xml:space="preserve">        x&gt;=0</w:t>
+        <w:t>F(x) = x,           x&gt;=0</w:t>
       </w:r>
     </w:p>
     <w:p>
@@ -771,50 +749,22 @@
         <w:rPr>
           <w:sz w:val="28"/>
         </w:rPr>
-        <w:t xml:space="preserve">F(x) = </w:t>
-      </w:r>
-      <w:proofErr w:type="gramStart"/>
-      <w:r>
+        <w:t>F(x) = ax,    x&lt;0</w:t>
+      </w:r>
+    </w:p>
+    <w:p>
+      <w:pPr>
+        <w:pStyle w:val="ListParagraph"/>
+        <w:jc w:val="both"/>
         <w:rPr>
           <w:sz w:val="28"/>
         </w:rPr>
-        <w:t xml:space="preserve">ax,   </w:t>
-      </w:r>
-      <w:proofErr w:type="gramEnd"/>
+      </w:pPr>
       <w:r>
         <w:rPr>
           <w:sz w:val="28"/>
         </w:rPr>
-        <w:t xml:space="preserve"> x&lt;0</w:t>
-      </w:r>
-    </w:p>
-    <w:p>
-      <w:pPr>
-        <w:pStyle w:val="ListParagraph"/>
-        <w:jc w:val="both"/>
-        <w:rPr>
-          <w:sz w:val="28"/>
-        </w:rPr>
-      </w:pPr>
-      <w:r>
-        <w:rPr>
-          <w:sz w:val="28"/>
-        </w:rPr>
-        <w:t xml:space="preserve">F(x) = </w:t>
-      </w:r>
-      <w:proofErr w:type="gramStart"/>
-      <w:r>
-        <w:rPr>
-          <w:sz w:val="28"/>
-        </w:rPr>
-        <w:t xml:space="preserve">x,   </w:t>
-      </w:r>
-      <w:proofErr w:type="gramEnd"/>
-      <w:r>
-        <w:rPr>
-          <w:sz w:val="28"/>
-        </w:rPr>
-        <w:t xml:space="preserve">    x&gt;=0</w:t>
+        <w:t>F(x) = x,       x&gt;=0</w:t>
       </w:r>
     </w:p>
     <w:p>
@@ -3698,21 +3648,7 @@
         <w:rPr>
           <w:sz w:val="28"/>
         </w:rPr>
-        <w:t xml:space="preserve">. If it </w:t>
-      </w:r>
-      <w:proofErr w:type="gramStart"/>
-      <w:r>
-        <w:rPr>
-          <w:sz w:val="28"/>
-        </w:rPr>
-        <w:t>shift</w:t>
-      </w:r>
-      <w:proofErr w:type="gramEnd"/>
-      <w:r>
-        <w:rPr>
-          <w:sz w:val="28"/>
-        </w:rPr>
-        <w:t xml:space="preserve"> by 1 step, stride value is 1.</w:t>
+        <w:t>. If it shift by 1 step, stride value is 1.</w:t>
       </w:r>
     </w:p>
     <w:p>
@@ -3824,21 +3760,7 @@
         <w:rPr>
           <w:sz w:val="28"/>
         </w:rPr>
-        <w:t xml:space="preserve">is replaced by that max value. This reduces the size of the input and also represents it by the max </w:t>
-      </w:r>
-      <w:proofErr w:type="gramStart"/>
-      <w:r>
-        <w:rPr>
-          <w:sz w:val="28"/>
-        </w:rPr>
-        <w:t>value ,</w:t>
-      </w:r>
-      <w:proofErr w:type="gramEnd"/>
-      <w:r>
-        <w:rPr>
-          <w:sz w:val="28"/>
-        </w:rPr>
-        <w:t xml:space="preserve"> </w:t>
+        <w:t xml:space="preserve">is replaced by that max value. This reduces the size of the input and also represents it by the max value , </w:t>
       </w:r>
       <w:r>
         <w:rPr>
@@ -4128,14 +4050,7 @@
         <w:rPr>
           <w:sz w:val="24"/>
         </w:rPr>
-        <w:t xml:space="preserve">The convolved map is applied to a ReLU function to generate a rectified feature </w:t>
-      </w:r>
-      <w:proofErr w:type="gramStart"/>
-      <w:r>
-        <w:rPr>
-          <w:sz w:val="24"/>
-        </w:rPr>
-        <w:t>map </w:t>
+        <w:t>The convolved map is applied to a ReLU function to generate a rectified feature map </w:t>
       </w:r>
       <w:r>
         <w:rPr>
@@ -4143,7 +4058,6 @@
         </w:rPr>
         <w:t>.</w:t>
       </w:r>
-      <w:proofErr w:type="gramEnd"/>
     </w:p>
     <w:p>
       <w:pPr>
@@ -4161,14 +4075,7 @@
         <w:rPr>
           <w:sz w:val="24"/>
         </w:rPr>
-        <w:t xml:space="preserve">The image is processed with multiple convolutions and ReLU layers for locating the </w:t>
-      </w:r>
-      <w:proofErr w:type="gramStart"/>
-      <w:r>
-        <w:rPr>
-          <w:sz w:val="24"/>
-        </w:rPr>
-        <w:t>features </w:t>
+        <w:t>The image is processed with multiple convolutions and ReLU layers for locating the features </w:t>
       </w:r>
       <w:r>
         <w:rPr>
@@ -4176,7 +4083,6 @@
         </w:rPr>
         <w:t>.</w:t>
       </w:r>
-      <w:proofErr w:type="gramEnd"/>
     </w:p>
     <w:p>
       <w:pPr>
@@ -4358,21 +4264,7 @@
         <w:rPr>
           <w:sz w:val="24"/>
         </w:rPr>
-        <w:t xml:space="preserve"> this is the loss function calculated for 1 sample. When we calculate for n samples it becomes cost </w:t>
-      </w:r>
-      <w:proofErr w:type="gramStart"/>
-      <w:r>
-        <w:rPr>
-          <w:sz w:val="24"/>
-        </w:rPr>
-        <w:t>function :</w:t>
-      </w:r>
-      <w:proofErr w:type="gramEnd"/>
-      <w:r>
-        <w:rPr>
-          <w:sz w:val="24"/>
-        </w:rPr>
-        <w:t xml:space="preserve"> </w:t>
+        <w:t xml:space="preserve"> this is the loss function calculated for 1 sample. When we calculate for n samples it becomes cost function : </w:t>
       </w:r>
       <m:oMath>
         <m:nary>
@@ -5124,35 +5016,7 @@
         <w:rPr>
           <w:sz w:val="24"/>
         </w:rPr>
-        <w:t>ies. Since if in between the gradient becomes zero (vanishing gradient</w:t>
-      </w:r>
-      <w:proofErr w:type="gramStart"/>
-      <w:r>
-        <w:rPr>
-          <w:sz w:val="24"/>
-        </w:rPr>
-        <w:t>) ,</w:t>
-      </w:r>
-      <w:proofErr w:type="gramEnd"/>
-      <w:r>
-        <w:rPr>
-          <w:sz w:val="24"/>
-        </w:rPr>
-        <w:t xml:space="preserve"> the values of the weights will stop updating. </w:t>
-      </w:r>
-      <w:proofErr w:type="gramStart"/>
-      <w:r>
-        <w:rPr>
-          <w:sz w:val="24"/>
-        </w:rPr>
-        <w:t>Also</w:t>
-      </w:r>
-      <w:proofErr w:type="gramEnd"/>
-      <w:r>
-        <w:rPr>
-          <w:sz w:val="24"/>
-        </w:rPr>
-        <w:t xml:space="preserve"> if we want to see the dependency between x1 and x4 and in between gradient becomes zero we will not be able to solve long sequence dependenc</w:t>
+        <w:t>ies. Since if in between the gradient becomes zero (vanishing gradient) , the values of the weights will stop updating. Also if we want to see the dependency between x1 and x4 and in between gradient becomes zero we will not be able to solve long sequence dependenc</w:t>
       </w:r>
       <w:r>
         <w:rPr>
@@ -5290,13 +5154,25 @@
           <w:bCs/>
           <w:sz w:val="24"/>
         </w:rPr>
-        <w:t>, which doesn’t capture the contextual meaning truely</w:t>
-      </w:r>
-      <w:r>
-        <w:rPr>
-          <w:sz w:val="24"/>
-        </w:rPr>
-        <w:t>. Whereas tranformers take i/p in parallel and gives output also in parallel way.</w:t>
+        <w:t>, which doesn’t capture the contextual meaning truly</w:t>
+      </w:r>
+      <w:r>
+        <w:rPr>
+          <w:sz w:val="24"/>
+        </w:rPr>
+        <w:t>. Whereas tran</w:t>
+      </w:r>
+      <w:r>
+        <w:rPr>
+          <w:sz w:val="24"/>
+        </w:rPr>
+        <w:t>s</w:t>
+      </w:r>
+      <w:r>
+        <w:rPr>
+          <w:sz w:val="24"/>
+        </w:rPr>
+        <w:t>formers take i/p in parallel and gives output also in parallel way.</w:t>
       </w:r>
     </w:p>
     <w:p>
@@ -5359,6 +5235,120 @@
       <w:pPr>
         <w:jc w:val="both"/>
         <w:rPr>
+          <w:b/>
+          <w:bCs/>
+          <w:sz w:val="26"/>
+          <w:szCs w:val="24"/>
+        </w:rPr>
+      </w:pPr>
+      <w:r>
+        <w:rPr>
+          <w:b/>
+          <w:bCs/>
+          <w:sz w:val="26"/>
+          <w:szCs w:val="24"/>
+        </w:rPr>
+        <w:t>Why does vanishing exploding gradients happen</w:t>
+      </w:r>
+      <w:r>
+        <w:rPr>
+          <w:b/>
+          <w:bCs/>
+          <w:sz w:val="26"/>
+          <w:szCs w:val="24"/>
+        </w:rPr>
+        <w:t xml:space="preserve"> and how to prevent it</w:t>
+      </w:r>
+      <w:r>
+        <w:rPr>
+          <w:b/>
+          <w:bCs/>
+          <w:sz w:val="26"/>
+          <w:szCs w:val="24"/>
+        </w:rPr>
+        <w:t>?</w:t>
+      </w:r>
+    </w:p>
+    <w:p>
+      <w:pPr>
+        <w:pStyle w:val="ListParagraph"/>
+        <w:numPr>
+          <w:ilvl w:val="0"/>
+          <w:numId w:val="20"/>
+        </w:numPr>
+        <w:jc w:val="both"/>
+        <w:rPr>
+          <w:sz w:val="24"/>
+        </w:rPr>
+      </w:pPr>
+      <w:r>
+        <w:rPr>
+          <w:sz w:val="24"/>
+        </w:rPr>
+        <w:t>Vanishing or exploding gradients in CNNs can be caused by several factors, such as the activation functions used. Sigmoid or tanh activation functions have a narrow range of output values, and their derivatives approach zero for large or small inputs, which can cause gradients to shrink or vanish. ReLU activation functions have a large range of output values, and their derivatives are either zero or one for any input, which can cause the gradients to explode or vanish depending on the sign of the input. The weight initialization can also affect the magnitude and variance of the gradients. If the weights are too small, the outputs of the neurons will be close to zero and the gradients will vanish. If the weights are too large, the outputs of the neurons will be far from zero and the gradients will explode. The deeper the network, the more layers the gradients have to pass through, making them more likely to vanish or explode due to multiplication of small or large values.</w:t>
+      </w:r>
+    </w:p>
+    <w:p>
+      <w:pPr>
+        <w:pStyle w:val="ListParagraph"/>
+        <w:numPr>
+          <w:ilvl w:val="0"/>
+          <w:numId w:val="20"/>
+        </w:numPr>
+        <w:jc w:val="both"/>
+        <w:rPr>
+          <w:sz w:val="24"/>
+        </w:rPr>
+      </w:pPr>
+      <w:r>
+        <w:rPr>
+          <w:sz w:val="24"/>
+        </w:rPr>
+        <w:t>Keep track of the loss function values during training. Sudden increases or decreases in loss values may indicate exploding or vanishing gradients' presence</w:t>
+      </w:r>
+      <w:r>
+        <w:rPr>
+          <w:sz w:val="24"/>
+        </w:rPr>
+        <w:t>.</w:t>
+      </w:r>
+    </w:p>
+    <w:p>
+      <w:pPr>
+        <w:pStyle w:val="ListParagraph"/>
+        <w:numPr>
+          <w:ilvl w:val="0"/>
+          <w:numId w:val="20"/>
+        </w:numPr>
+        <w:jc w:val="both"/>
+        <w:rPr>
+          <w:sz w:val="24"/>
+        </w:rPr>
+      </w:pPr>
+      <w:r>
+        <w:rPr>
+          <w:sz w:val="24"/>
+        </w:rPr>
+        <w:lastRenderedPageBreak/>
+        <w:t xml:space="preserve">Consider using activation functions like ReLU or variants such as Leaky ReLU, which are less prone to vanishing gradients compared to traditional sigmoid or tanh functions. </w:t>
+      </w:r>
+      <w:r>
+        <w:rPr>
+          <w:sz w:val="24"/>
+        </w:rPr>
+        <w:t>A</w:t>
+      </w:r>
+      <w:r>
+        <w:rPr>
+          <w:sz w:val="24"/>
+        </w:rPr>
+        <w:t>dvanced optimization algorithms like Adam or RMSprop, which adaptively adjust learning rates based on the magnitude of gradients, facilitating more stable and efficient training.</w:t>
+      </w:r>
+    </w:p>
+    <w:p>
+      <w:pPr>
+        <w:jc w:val="both"/>
+        <w:rPr>
           <w:sz w:val="24"/>
         </w:rPr>
       </w:pPr>
@@ -5488,7 +5478,6 @@
         <w:rPr>
           <w:sz w:val="24"/>
         </w:rPr>
-        <w:lastRenderedPageBreak/>
         <w:t>Most unique thing about VGG16 is that instead of having a large number of hyper-parameters they focused on having convolution layers of 3x3 filter with stride 1 and always used the same padding and maxpool layer of 2x2 filter of stride 2.</w:t>
       </w:r>
     </w:p>
@@ -5729,19 +5718,9 @@
           <w:szCs w:val="21"/>
           <w:lang w:eastAsia="en-IN"/>
         </w:rPr>
-        <w:t xml:space="preserve">Degradation Problem (accuracy first saturates and then </w:t>
-      </w:r>
-      <w:proofErr w:type="gramStart"/>
-      <w:r>
-        <w:rPr>
-          <w:rFonts w:ascii="Arial" w:eastAsia="Times New Roman" w:hAnsi="Arial" w:cs="Arial"/>
-          <w:sz w:val="21"/>
-          <w:szCs w:val="21"/>
-          <w:lang w:eastAsia="en-IN"/>
-        </w:rPr>
-        <w:t>degrades )</w:t>
-      </w:r>
-      <w:proofErr w:type="gramEnd"/>
+        <w:lastRenderedPageBreak/>
+        <w:t>Degradation Problem (accuracy first saturates and then degrades)</w:t>
+      </w:r>
     </w:p>
     <w:p>
       <w:pPr>
@@ -5990,6 +5969,119 @@
     </w:lvl>
   </w:abstractNum>
   <w:abstractNum w:abstractNumId="2" w15:restartNumberingAfterBreak="0">
+    <w:nsid w:val="0891432B"/>
+    <w:multiLevelType w:val="hybridMultilevel"/>
+    <w:tmpl w:val="354C2C1C"/>
+    <w:lvl w:ilvl="0" w:tplc="40090001">
+      <w:start w:val="1"/>
+      <w:numFmt w:val="bullet"/>
+      <w:lvlText w:val=""/>
+      <w:lvlJc w:val="left"/>
+      <w:pPr>
+        <w:ind w:left="720" w:hanging="360"/>
+      </w:pPr>
+      <w:rPr>
+        <w:rFonts w:ascii="Symbol" w:hAnsi="Symbol" w:hint="default"/>
+      </w:rPr>
+    </w:lvl>
+    <w:lvl w:ilvl="1" w:tplc="40090003" w:tentative="1">
+      <w:start w:val="1"/>
+      <w:numFmt w:val="bullet"/>
+      <w:lvlText w:val="o"/>
+      <w:lvlJc w:val="left"/>
+      <w:pPr>
+        <w:ind w:left="1440" w:hanging="360"/>
+      </w:pPr>
+      <w:rPr>
+        <w:rFonts w:ascii="Courier New" w:hAnsi="Courier New" w:cs="Courier New" w:hint="default"/>
+      </w:rPr>
+    </w:lvl>
+    <w:lvl w:ilvl="2" w:tplc="40090005" w:tentative="1">
+      <w:start w:val="1"/>
+      <w:numFmt w:val="bullet"/>
+      <w:lvlText w:val=""/>
+      <w:lvlJc w:val="left"/>
+      <w:pPr>
+        <w:ind w:left="2160" w:hanging="360"/>
+      </w:pPr>
+      <w:rPr>
+        <w:rFonts w:ascii="Wingdings" w:hAnsi="Wingdings" w:hint="default"/>
+      </w:rPr>
+    </w:lvl>
+    <w:lvl w:ilvl="3" w:tplc="40090001" w:tentative="1">
+      <w:start w:val="1"/>
+      <w:numFmt w:val="bullet"/>
+      <w:lvlText w:val=""/>
+      <w:lvlJc w:val="left"/>
+      <w:pPr>
+        <w:ind w:left="2880" w:hanging="360"/>
+      </w:pPr>
+      <w:rPr>
+        <w:rFonts w:ascii="Symbol" w:hAnsi="Symbol" w:hint="default"/>
+      </w:rPr>
+    </w:lvl>
+    <w:lvl w:ilvl="4" w:tplc="40090003" w:tentative="1">
+      <w:start w:val="1"/>
+      <w:numFmt w:val="bullet"/>
+      <w:lvlText w:val="o"/>
+      <w:lvlJc w:val="left"/>
+      <w:pPr>
+        <w:ind w:left="3600" w:hanging="360"/>
+      </w:pPr>
+      <w:rPr>
+        <w:rFonts w:ascii="Courier New" w:hAnsi="Courier New" w:cs="Courier New" w:hint="default"/>
+      </w:rPr>
+    </w:lvl>
+    <w:lvl w:ilvl="5" w:tplc="40090005" w:tentative="1">
+      <w:start w:val="1"/>
+      <w:numFmt w:val="bullet"/>
+      <w:lvlText w:val=""/>
+      <w:lvlJc w:val="left"/>
+      <w:pPr>
+        <w:ind w:left="4320" w:hanging="360"/>
+      </w:pPr>
+      <w:rPr>
+        <w:rFonts w:ascii="Wingdings" w:hAnsi="Wingdings" w:hint="default"/>
+      </w:rPr>
+    </w:lvl>
+    <w:lvl w:ilvl="6" w:tplc="40090001" w:tentative="1">
+      <w:start w:val="1"/>
+      <w:numFmt w:val="bullet"/>
+      <w:lvlText w:val=""/>
+      <w:lvlJc w:val="left"/>
+      <w:pPr>
+        <w:ind w:left="5040" w:hanging="360"/>
+      </w:pPr>
+      <w:rPr>
+        <w:rFonts w:ascii="Symbol" w:hAnsi="Symbol" w:hint="default"/>
+      </w:rPr>
+    </w:lvl>
+    <w:lvl w:ilvl="7" w:tplc="40090003" w:tentative="1">
+      <w:start w:val="1"/>
+      <w:numFmt w:val="bullet"/>
+      <w:lvlText w:val="o"/>
+      <w:lvlJc w:val="left"/>
+      <w:pPr>
+        <w:ind w:left="5760" w:hanging="360"/>
+      </w:pPr>
+      <w:rPr>
+        <w:rFonts w:ascii="Courier New" w:hAnsi="Courier New" w:cs="Courier New" w:hint="default"/>
+      </w:rPr>
+    </w:lvl>
+    <w:lvl w:ilvl="8" w:tplc="40090005" w:tentative="1">
+      <w:start w:val="1"/>
+      <w:numFmt w:val="bullet"/>
+      <w:lvlText w:val=""/>
+      <w:lvlJc w:val="left"/>
+      <w:pPr>
+        <w:ind w:left="6480" w:hanging="360"/>
+      </w:pPr>
+      <w:rPr>
+        <w:rFonts w:ascii="Wingdings" w:hAnsi="Wingdings" w:hint="default"/>
+      </w:rPr>
+    </w:lvl>
+  </w:abstractNum>
+  <w:abstractNum w:abstractNumId="3" w15:restartNumberingAfterBreak="0">
     <w:nsid w:val="090B1926"/>
     <w:multiLevelType w:val="hybridMultilevel"/>
     <w:tmpl w:val="CAB8700C"/>
@@ -6078,7 +6170,7 @@
       </w:pPr>
     </w:lvl>
   </w:abstractNum>
-  <w:abstractNum w:abstractNumId="3" w15:restartNumberingAfterBreak="0">
+  <w:abstractNum w:abstractNumId="4" w15:restartNumberingAfterBreak="0">
     <w:nsid w:val="0E0D422C"/>
     <w:multiLevelType w:val="hybridMultilevel"/>
     <w:tmpl w:val="CAE68CA2"/>
@@ -6191,7 +6283,7 @@
       </w:rPr>
     </w:lvl>
   </w:abstractNum>
-  <w:abstractNum w:abstractNumId="4" w15:restartNumberingAfterBreak="0">
+  <w:abstractNum w:abstractNumId="5" w15:restartNumberingAfterBreak="0">
     <w:nsid w:val="181626DF"/>
     <w:multiLevelType w:val="hybridMultilevel"/>
     <w:tmpl w:val="4C2A4D9A"/>
@@ -6304,7 +6396,7 @@
       </w:rPr>
     </w:lvl>
   </w:abstractNum>
-  <w:abstractNum w:abstractNumId="5" w15:restartNumberingAfterBreak="0">
+  <w:abstractNum w:abstractNumId="6" w15:restartNumberingAfterBreak="0">
     <w:nsid w:val="202D06CD"/>
     <w:multiLevelType w:val="hybridMultilevel"/>
     <w:tmpl w:val="0A2EF18A"/>
@@ -6417,7 +6509,7 @@
       </w:rPr>
     </w:lvl>
   </w:abstractNum>
-  <w:abstractNum w:abstractNumId="6" w15:restartNumberingAfterBreak="0">
+  <w:abstractNum w:abstractNumId="7" w15:restartNumberingAfterBreak="0">
     <w:nsid w:val="205C1A21"/>
     <w:multiLevelType w:val="multilevel"/>
     <w:tmpl w:val="54A6F080"/>
@@ -6566,7 +6658,7 @@
       </w:rPr>
     </w:lvl>
   </w:abstractNum>
-  <w:abstractNum w:abstractNumId="7" w15:restartNumberingAfterBreak="0">
+  <w:abstractNum w:abstractNumId="8" w15:restartNumberingAfterBreak="0">
     <w:nsid w:val="25D046C6"/>
     <w:multiLevelType w:val="hybridMultilevel"/>
     <w:tmpl w:val="A428FC0E"/>
@@ -6655,7 +6747,7 @@
       </w:pPr>
     </w:lvl>
   </w:abstractNum>
-  <w:abstractNum w:abstractNumId="8" w15:restartNumberingAfterBreak="0">
+  <w:abstractNum w:abstractNumId="9" w15:restartNumberingAfterBreak="0">
     <w:nsid w:val="28E920E1"/>
     <w:multiLevelType w:val="hybridMultilevel"/>
     <w:tmpl w:val="368AACB2"/>
@@ -6768,7 +6860,7 @@
       </w:rPr>
     </w:lvl>
   </w:abstractNum>
-  <w:abstractNum w:abstractNumId="9" w15:restartNumberingAfterBreak="0">
+  <w:abstractNum w:abstractNumId="10" w15:restartNumberingAfterBreak="0">
     <w:nsid w:val="2CCE1198"/>
     <w:multiLevelType w:val="hybridMultilevel"/>
     <w:tmpl w:val="3B742C7E"/>
@@ -6881,7 +6973,7 @@
       </w:rPr>
     </w:lvl>
   </w:abstractNum>
-  <w:abstractNum w:abstractNumId="10" w15:restartNumberingAfterBreak="0">
+  <w:abstractNum w:abstractNumId="11" w15:restartNumberingAfterBreak="0">
     <w:nsid w:val="301374E0"/>
     <w:multiLevelType w:val="hybridMultilevel"/>
     <w:tmpl w:val="FF34156C"/>
@@ -6994,7 +7086,7 @@
       </w:rPr>
     </w:lvl>
   </w:abstractNum>
-  <w:abstractNum w:abstractNumId="11" w15:restartNumberingAfterBreak="0">
+  <w:abstractNum w:abstractNumId="12" w15:restartNumberingAfterBreak="0">
     <w:nsid w:val="422A05BB"/>
     <w:multiLevelType w:val="multilevel"/>
     <w:tmpl w:val="F176E6E4"/>
@@ -7143,7 +7235,7 @@
       </w:rPr>
     </w:lvl>
   </w:abstractNum>
-  <w:abstractNum w:abstractNumId="12" w15:restartNumberingAfterBreak="0">
+  <w:abstractNum w:abstractNumId="13" w15:restartNumberingAfterBreak="0">
     <w:nsid w:val="439207B0"/>
     <w:multiLevelType w:val="hybridMultilevel"/>
     <w:tmpl w:val="9B0EEB56"/>
@@ -7232,7 +7324,7 @@
       </w:pPr>
     </w:lvl>
   </w:abstractNum>
-  <w:abstractNum w:abstractNumId="13" w15:restartNumberingAfterBreak="0">
+  <w:abstractNum w:abstractNumId="14" w15:restartNumberingAfterBreak="0">
     <w:nsid w:val="45464E9C"/>
     <w:multiLevelType w:val="hybridMultilevel"/>
     <w:tmpl w:val="41E661A4"/>
@@ -7321,7 +7413,7 @@
       </w:pPr>
     </w:lvl>
   </w:abstractNum>
-  <w:abstractNum w:abstractNumId="14" w15:restartNumberingAfterBreak="0">
+  <w:abstractNum w:abstractNumId="15" w15:restartNumberingAfterBreak="0">
     <w:nsid w:val="49EE7B1B"/>
     <w:multiLevelType w:val="hybridMultilevel"/>
     <w:tmpl w:val="7E785662"/>
@@ -7410,7 +7502,7 @@
       </w:pPr>
     </w:lvl>
   </w:abstractNum>
-  <w:abstractNum w:abstractNumId="15" w15:restartNumberingAfterBreak="0">
+  <w:abstractNum w:abstractNumId="16" w15:restartNumberingAfterBreak="0">
     <w:nsid w:val="563616D9"/>
     <w:multiLevelType w:val="hybridMultilevel"/>
     <w:tmpl w:val="71C4DD5C"/>
@@ -7523,7 +7615,7 @@
       </w:rPr>
     </w:lvl>
   </w:abstractNum>
-  <w:abstractNum w:abstractNumId="16" w15:restartNumberingAfterBreak="0">
+  <w:abstractNum w:abstractNumId="17" w15:restartNumberingAfterBreak="0">
     <w:nsid w:val="6021146B"/>
     <w:multiLevelType w:val="hybridMultilevel"/>
     <w:tmpl w:val="125E1D28"/>
@@ -7636,7 +7728,7 @@
       </w:rPr>
     </w:lvl>
   </w:abstractNum>
-  <w:abstractNum w:abstractNumId="17" w15:restartNumberingAfterBreak="0">
+  <w:abstractNum w:abstractNumId="18" w15:restartNumberingAfterBreak="0">
     <w:nsid w:val="65F53593"/>
     <w:multiLevelType w:val="hybridMultilevel"/>
     <w:tmpl w:val="13F61D88"/>
@@ -7749,7 +7841,7 @@
       </w:rPr>
     </w:lvl>
   </w:abstractNum>
-  <w:abstractNum w:abstractNumId="18" w15:restartNumberingAfterBreak="0">
+  <w:abstractNum w:abstractNumId="19" w15:restartNumberingAfterBreak="0">
     <w:nsid w:val="7DDE0A78"/>
     <w:multiLevelType w:val="multilevel"/>
     <w:tmpl w:val="93744344"/>
@@ -7899,61 +7991,64 @@
     </w:lvl>
   </w:abstractNum>
   <w:num w:numId="1" w16cid:durableId="1094546165">
-    <w:abstractNumId w:val="16"/>
+    <w:abstractNumId w:val="17"/>
   </w:num>
   <w:num w:numId="2" w16cid:durableId="13772944">
-    <w:abstractNumId w:val="17"/>
+    <w:abstractNumId w:val="18"/>
   </w:num>
   <w:num w:numId="3" w16cid:durableId="1123496178">
+    <w:abstractNumId w:val="15"/>
+  </w:num>
+  <w:num w:numId="4" w16cid:durableId="2083330717">
     <w:abstractNumId w:val="14"/>
   </w:num>
-  <w:num w:numId="4" w16cid:durableId="2083330717">
+  <w:num w:numId="5" w16cid:durableId="1510366473">
+    <w:abstractNumId w:val="8"/>
+  </w:num>
+  <w:num w:numId="6" w16cid:durableId="1316642112">
+    <w:abstractNumId w:val="7"/>
+  </w:num>
+  <w:num w:numId="7" w16cid:durableId="1116213591">
+    <w:abstractNumId w:val="10"/>
+  </w:num>
+  <w:num w:numId="8" w16cid:durableId="543443435">
+    <w:abstractNumId w:val="3"/>
+  </w:num>
+  <w:num w:numId="9" w16cid:durableId="1339582235">
     <w:abstractNumId w:val="13"/>
   </w:num>
-  <w:num w:numId="5" w16cid:durableId="1510366473">
-    <w:abstractNumId w:val="7"/>
+  <w:num w:numId="10" w16cid:durableId="2110269230">
+    <w:abstractNumId w:val="19"/>
   </w:num>
-  <w:num w:numId="6" w16cid:durableId="1316642112">
-    <w:abstractNumId w:val="6"/>
+  <w:num w:numId="11" w16cid:durableId="541327397">
+    <w:abstractNumId w:val="12"/>
   </w:num>
-  <w:num w:numId="7" w16cid:durableId="1116213591">
+  <w:num w:numId="12" w16cid:durableId="1145657057">
+    <w:abstractNumId w:val="11"/>
+  </w:num>
+  <w:num w:numId="13" w16cid:durableId="721249407">
     <w:abstractNumId w:val="9"/>
   </w:num>
-  <w:num w:numId="8" w16cid:durableId="543443435">
-    <w:abstractNumId w:val="2"/>
-  </w:num>
-  <w:num w:numId="9" w16cid:durableId="1339582235">
-    <w:abstractNumId w:val="12"/>
-  </w:num>
-  <w:num w:numId="10" w16cid:durableId="2110269230">
-    <w:abstractNumId w:val="18"/>
-  </w:num>
-  <w:num w:numId="11" w16cid:durableId="541327397">
-    <w:abstractNumId w:val="11"/>
-  </w:num>
-  <w:num w:numId="12" w16cid:durableId="1145657057">
-    <w:abstractNumId w:val="10"/>
-  </w:num>
-  <w:num w:numId="13" w16cid:durableId="721249407">
-    <w:abstractNumId w:val="8"/>
-  </w:num>
   <w:num w:numId="14" w16cid:durableId="360055639">
-    <w:abstractNumId w:val="15"/>
+    <w:abstractNumId w:val="16"/>
   </w:num>
   <w:num w:numId="15" w16cid:durableId="1802262506">
     <w:abstractNumId w:val="1"/>
   </w:num>
   <w:num w:numId="16" w16cid:durableId="185557809">
-    <w:abstractNumId w:val="5"/>
+    <w:abstractNumId w:val="6"/>
   </w:num>
   <w:num w:numId="17" w16cid:durableId="420641306">
-    <w:abstractNumId w:val="3"/>
+    <w:abstractNumId w:val="4"/>
   </w:num>
   <w:num w:numId="18" w16cid:durableId="785467593">
     <w:abstractNumId w:val="0"/>
   </w:num>
   <w:num w:numId="19" w16cid:durableId="30420618">
-    <w:abstractNumId w:val="4"/>
+    <w:abstractNumId w:val="5"/>
+  </w:num>
+  <w:num w:numId="20" w16cid:durableId="1411153071">
+    <w:abstractNumId w:val="2"/>
   </w:num>
 </w:numbering>
 </file>

</xml_diff>